<commit_message>
Update 21-Computer-Presentation-Exam and add resources
</commit_message>
<xml_diff>
--- a/Courses/Computer-Modeling-and-IT/Computer-Modeling-and-IT-6-Class/21-Computer-Presentation-Exam-Project/21-Computer-Presentation-Exam.docx
+++ b/Courses/Computer-Modeling-and-IT/Computer-Modeling-and-IT-6-Class/21-Computer-Presentation-Exam-Project/21-Computer-Presentation-Exam.docx
@@ -133,46 +133,43 @@
         <w:rPr>
           <w:lang w:val="bg-BG"/>
         </w:rPr>
-        <w:t xml:space="preserve"> за ва</w:t>
-      </w:r>
-      <w:r>
-        <w:rPr>
-          <w:lang w:val="bg-BG"/>
-        </w:rPr>
-        <w:t xml:space="preserve">шия </w:t>
-      </w:r>
-      <w:r>
-        <w:rPr>
-          <w:b/>
-          <w:lang w:val="bg-BG"/>
-        </w:rPr>
-        <w:t>любим</w:t>
-      </w:r>
-      <w:r>
-        <w:rPr>
-          <w:lang w:val="bg-BG"/>
-        </w:rPr>
-        <w:t xml:space="preserve"> музикален </w:t>
-      </w:r>
-      <w:r>
-        <w:rPr>
-          <w:b/>
-          <w:lang w:val="bg-BG"/>
-        </w:rPr>
-        <w:t>изпълнител</w:t>
-      </w:r>
-      <w:r>
-        <w:rPr>
-          <w:lang w:val="bg-BG"/>
-        </w:rPr>
-        <w:t xml:space="preserve"> или </w:t>
-      </w:r>
-      <w:r>
-        <w:rPr>
-          <w:b/>
-          <w:lang w:val="bg-BG"/>
-        </w:rPr>
-        <w:t>група</w:t>
+        <w:t xml:space="preserve"> за </w:t>
+      </w:r>
+      <w:r>
+        <w:rPr>
+          <w:lang w:val="bg-BG"/>
+        </w:rPr>
+        <w:t xml:space="preserve">рок групата </w:t>
+      </w:r>
+      <w:r>
+        <w:t>Red</w:t>
+      </w:r>
+      <w:r>
+        <w:rPr>
+          <w:lang w:val="bg-BG"/>
+        </w:rPr>
+        <w:t xml:space="preserve"> </w:t>
+      </w:r>
+      <w:r>
+        <w:t>hot</w:t>
+      </w:r>
+      <w:r>
+        <w:rPr>
+          <w:lang w:val="bg-BG"/>
+        </w:rPr>
+        <w:t xml:space="preserve"> </w:t>
+      </w:r>
+      <w:r>
+        <w:t>chili</w:t>
+      </w:r>
+      <w:r>
+        <w:rPr>
+          <w:lang w:val="bg-BG"/>
+        </w:rPr>
+        <w:t xml:space="preserve"> </w:t>
+      </w:r>
+      <w:r>
+        <w:t>peppers</w:t>
       </w:r>
       <w:r>
         <w:rPr>
@@ -252,7 +249,31 @@
         <w:rPr>
           <w:lang w:val="bg-BG"/>
         </w:rPr>
-        <w:t xml:space="preserve"> за изпълнителя/групата: жанр, националност, активност (години на кариера)</w:t>
+        <w:t xml:space="preserve"> за групата:</w:t>
+      </w:r>
+      <w:r>
+        <w:rPr>
+          <w:lang w:val="bg-BG"/>
+        </w:rPr>
+        <w:t xml:space="preserve"> жанр, националност, активност</w:t>
+      </w:r>
+    </w:p>
+    <w:p>
+      <w:pPr>
+        <w:pStyle w:val="ListParagraph"/>
+        <w:numPr>
+          <w:ilvl w:val="0"/>
+          <w:numId w:val="23"/>
+        </w:numPr>
+        <w:rPr>
+          <w:lang w:val="bg-BG"/>
+        </w:rPr>
+      </w:pPr>
+      <w:r>
+        <w:rPr>
+          <w:lang w:val="bg-BG"/>
+        </w:rPr>
+        <w:t>История</w:t>
       </w:r>
     </w:p>
     <w:p>
@@ -271,26 +292,39 @@
           <w:b/>
           <w:lang w:val="bg-BG"/>
         </w:rPr>
-        <w:t>Причина</w:t>
-      </w:r>
-      <w:r>
-        <w:rPr>
-          <w:lang w:val="bg-BG"/>
-        </w:rPr>
-        <w:t xml:space="preserve">, поради която сте </w:t>
-      </w:r>
-      <w:r>
+        <w:t>Начало</w:t>
+      </w:r>
+      <w:r>
+        <w:rPr>
+          <w:lang w:val="bg-BG"/>
+        </w:rPr>
+        <w:t xml:space="preserve"> на </w:t>
+      </w:r>
+      <w:r>
+        <w:rPr>
+          <w:lang w:val="bg-BG"/>
+        </w:rPr>
+        <w:t>групата</w:t>
+      </w:r>
+    </w:p>
+    <w:p>
+      <w:pPr>
+        <w:pStyle w:val="ListParagraph"/>
+        <w:numPr>
+          <w:ilvl w:val="1"/>
+          <w:numId w:val="23"/>
+        </w:numPr>
         <w:rPr>
           <w:b/>
           <w:lang w:val="bg-BG"/>
         </w:rPr>
-        <w:t>избрали</w:t>
-      </w:r>
-      <w:r>
-        <w:rPr>
-          <w:lang w:val="bg-BG"/>
-        </w:rPr>
-        <w:t xml:space="preserve"> този изпълнител/група</w:t>
+      </w:pPr>
+      <w:r>
+        <w:rPr>
+          <w:b/>
+          <w:lang w:val="bg-BG"/>
+        </w:rPr>
+        <w:t>Първи успехи</w:t>
       </w:r>
     </w:p>
     <w:p>
@@ -308,7 +342,13 @@
         <w:rPr>
           <w:lang w:val="bg-BG"/>
         </w:rPr>
-        <w:t>История</w:t>
+        <w:t>Членове на групата</w:t>
+      </w:r>
+      <w:r>
+        <w:rPr>
+          <w:lang w:val="bg-BG"/>
+        </w:rPr>
+        <w:t>:</w:t>
       </w:r>
     </w:p>
     <w:p>
@@ -327,13 +367,44 @@
           <w:b/>
           <w:lang w:val="bg-BG"/>
         </w:rPr>
-        <w:t>Начало</w:t>
-      </w:r>
-      <w:r>
-        <w:rPr>
-          <w:lang w:val="bg-BG"/>
-        </w:rPr>
-        <w:t xml:space="preserve"> на кариерата</w:t>
+        <w:t>Представяне</w:t>
+      </w:r>
+      <w:r>
+        <w:rPr>
+          <w:lang w:val="bg-BG"/>
+        </w:rPr>
+        <w:t xml:space="preserve"> на всеки </w:t>
+      </w:r>
+      <w:r>
+        <w:rPr>
+          <w:b/>
+          <w:lang w:val="bg-BG"/>
+        </w:rPr>
+        <w:t>член</w:t>
+      </w:r>
+      <w:r>
+        <w:rPr>
+          <w:lang w:val="bg-BG"/>
+        </w:rPr>
+        <w:t>: име, роля в групата, кратка биография</w:t>
+      </w:r>
+    </w:p>
+    <w:p>
+      <w:pPr>
+        <w:pStyle w:val="ListParagraph"/>
+        <w:numPr>
+          <w:ilvl w:val="0"/>
+          <w:numId w:val="23"/>
+        </w:numPr>
+        <w:rPr>
+          <w:lang w:val="bg-BG"/>
+        </w:rPr>
+      </w:pPr>
+      <w:r>
+        <w:rPr>
+          <w:lang w:val="bg-BG"/>
+        </w:rPr>
+        <w:t>Албуми и значими песни:</w:t>
       </w:r>
     </w:p>
     <w:p>
@@ -344,16 +415,48 @@
           <w:numId w:val="23"/>
         </w:numPr>
         <w:rPr>
+          <w:lang w:val="bg-BG"/>
+        </w:rPr>
+      </w:pPr>
+      <w:r>
+        <w:rPr>
+          <w:lang w:val="bg-BG"/>
+        </w:rPr>
+        <w:t xml:space="preserve">Списък на </w:t>
+      </w:r>
+      <w:r>
+        <w:rPr>
           <w:b/>
           <w:lang w:val="bg-BG"/>
         </w:rPr>
-      </w:pPr>
+        <w:t>популярните</w:t>
+      </w:r>
       <w:r>
         <w:rPr>
           <w:b/>
           <w:lang w:val="bg-BG"/>
         </w:rPr>
-        <w:t>Първи успехи</w:t>
+        <w:t xml:space="preserve"> албуми</w:t>
+      </w:r>
+    </w:p>
+    <w:p>
+      <w:pPr>
+        <w:pStyle w:val="ListParagraph"/>
+        <w:numPr>
+          <w:ilvl w:val="1"/>
+          <w:numId w:val="23"/>
+        </w:numPr>
+        <w:rPr>
+          <w:b/>
+          <w:lang w:val="bg-BG"/>
+        </w:rPr>
+      </w:pPr>
+      <w:r>
+        <w:rPr>
+          <w:b/>
+          <w:lang w:val="bg-BG"/>
+        </w:rPr>
+        <w:t>Най-известните песни</w:t>
       </w:r>
     </w:p>
     <w:p>
@@ -371,139 +474,11 @@
         <w:rPr>
           <w:lang w:val="bg-BG"/>
         </w:rPr>
-        <w:t>Членове на групата (ако е група):</w:t>
-      </w:r>
-      <w:bookmarkStart w:id="0" w:name="_GoBack"/>
-      <w:bookmarkEnd w:id="0"/>
+        <w:t>Източници</w:t>
+      </w:r>
     </w:p>
     <w:p>
       <w:pPr>
-        <w:pStyle w:val="ListParagraph"/>
-        <w:numPr>
-          <w:ilvl w:val="1"/>
-          <w:numId w:val="23"/>
-        </w:numPr>
-        <w:rPr>
-          <w:lang w:val="bg-BG"/>
-        </w:rPr>
-      </w:pPr>
-      <w:r>
-        <w:rPr>
-          <w:b/>
-          <w:lang w:val="bg-BG"/>
-        </w:rPr>
-        <w:t>Представяне</w:t>
-      </w:r>
-      <w:r>
-        <w:rPr>
-          <w:lang w:val="bg-BG"/>
-        </w:rPr>
-        <w:t xml:space="preserve"> на всеки </w:t>
-      </w:r>
-      <w:r>
-        <w:rPr>
-          <w:b/>
-          <w:lang w:val="bg-BG"/>
-        </w:rPr>
-        <w:t>член</w:t>
-      </w:r>
-      <w:r>
-        <w:rPr>
-          <w:lang w:val="bg-BG"/>
-        </w:rPr>
-        <w:t>: име, роля в групата, кратка биография</w:t>
-      </w:r>
-    </w:p>
-    <w:p>
-      <w:pPr>
-        <w:pStyle w:val="ListParagraph"/>
-        <w:numPr>
-          <w:ilvl w:val="0"/>
-          <w:numId w:val="23"/>
-        </w:numPr>
-        <w:rPr>
-          <w:lang w:val="bg-BG"/>
-        </w:rPr>
-      </w:pPr>
-      <w:r>
-        <w:rPr>
-          <w:lang w:val="bg-BG"/>
-        </w:rPr>
-        <w:t>Албуми и значими песни:</w:t>
-      </w:r>
-    </w:p>
-    <w:p>
-      <w:pPr>
-        <w:pStyle w:val="ListParagraph"/>
-        <w:numPr>
-          <w:ilvl w:val="1"/>
-          <w:numId w:val="23"/>
-        </w:numPr>
-        <w:rPr>
-          <w:lang w:val="bg-BG"/>
-        </w:rPr>
-      </w:pPr>
-      <w:r>
-        <w:rPr>
-          <w:lang w:val="bg-BG"/>
-        </w:rPr>
-        <w:t xml:space="preserve">Списък на </w:t>
-      </w:r>
-      <w:r>
-        <w:rPr>
-          <w:b/>
-          <w:lang w:val="bg-BG"/>
-        </w:rPr>
-        <w:t>популярните</w:t>
-      </w:r>
-      <w:r>
-        <w:rPr>
-          <w:b/>
-          <w:lang w:val="bg-BG"/>
-        </w:rPr>
-        <w:t xml:space="preserve"> албуми</w:t>
-      </w:r>
-    </w:p>
-    <w:p>
-      <w:pPr>
-        <w:pStyle w:val="ListParagraph"/>
-        <w:numPr>
-          <w:ilvl w:val="1"/>
-          <w:numId w:val="23"/>
-        </w:numPr>
-        <w:rPr>
-          <w:b/>
-          <w:lang w:val="bg-BG"/>
-        </w:rPr>
-      </w:pPr>
-      <w:r>
-        <w:rPr>
-          <w:b/>
-          <w:lang w:val="bg-BG"/>
-        </w:rPr>
-        <w:t>Най-известните песни</w:t>
-      </w:r>
-    </w:p>
-    <w:p>
-      <w:pPr>
-        <w:pStyle w:val="ListParagraph"/>
-        <w:numPr>
-          <w:ilvl w:val="0"/>
-          <w:numId w:val="23"/>
-        </w:numPr>
-        <w:rPr>
-          <w:lang w:val="bg-BG"/>
-        </w:rPr>
-      </w:pPr>
-      <w:r>
-        <w:rPr>
-          <w:lang w:val="bg-BG"/>
-        </w:rPr>
-        <w:t>Източници</w:t>
-      </w:r>
-    </w:p>
-    <w:p>
-      <w:pPr>
         <w:jc w:val="center"/>
         <w:rPr>
           <w:lang w:val="bg-BG"/>
@@ -514,9 +489,9 @@
           <w:noProof/>
         </w:rPr>
         <w:drawing>
-          <wp:inline distT="0" distB="0" distL="0" distR="0" wp14:anchorId="25E589CA" wp14:editId="6B69A4A4">
-            <wp:extent cx="4795724" cy="3980401"/>
-            <wp:effectExtent l="19050" t="19050" r="24130" b="20320"/>
+          <wp:inline distT="0" distB="0" distL="0" distR="0" wp14:anchorId="25E589CA" wp14:editId="1852A71D">
+            <wp:extent cx="2648102" cy="2197897"/>
+            <wp:effectExtent l="19050" t="19050" r="19050" b="12065"/>
             <wp:docPr id="2" name="Picture 2" descr="Red Hot Chili Peppers - Hollywood Walk of Fame"/>
             <wp:cNvGraphicFramePr>
               <a:graphicFrameLocks xmlns:a="http://schemas.openxmlformats.org/drawingml/2006/main" noChangeAspect="1"/>
@@ -546,7 +521,7 @@
                   <pic:spPr bwMode="auto">
                     <a:xfrm>
                       <a:off x="0" y="0"/>
-                      <a:ext cx="4798190" cy="3982448"/>
+                      <a:ext cx="2654818" cy="2203471"/>
                     </a:xfrm>
                     <a:prstGeom prst="rect">
                       <a:avLst/>
@@ -572,7 +547,6 @@
         <w:pStyle w:val="Heading2"/>
       </w:pPr>
       <w:r>
-        <w:lastRenderedPageBreak/>
         <w:t>Озвучение на презентацията</w:t>
       </w:r>
     </w:p>
@@ -669,64 +643,45 @@
         <w:rPr>
           <w:lang w:val="bg-BG"/>
         </w:rPr>
-        <w:t xml:space="preserve"> на избраните </w:t>
-      </w:r>
-      <w:r>
-        <w:rPr>
-          <w:lang w:val="bg-BG"/>
-        </w:rPr>
-        <w:t xml:space="preserve">песните </w:t>
-      </w:r>
-      <w:r>
-        <w:rPr>
-          <w:lang w:val="bg-BG"/>
-        </w:rPr>
-        <w:t xml:space="preserve">трябва да </w:t>
-      </w:r>
-      <w:r>
-        <w:rPr>
-          <w:lang w:val="bg-BG"/>
-        </w:rPr>
-        <w:t xml:space="preserve">ги </w:t>
+        <w:t xml:space="preserve"> на </w:t>
+      </w:r>
+      <w:r>
+        <w:rPr>
+          <w:lang w:val="bg-BG"/>
+        </w:rPr>
+        <w:t xml:space="preserve">някои от </w:t>
       </w:r>
       <w:r>
         <w:rPr>
           <w:b/>
           <w:lang w:val="bg-BG"/>
         </w:rPr>
-        <w:t>потърсете</w:t>
-      </w:r>
-      <w:r>
-        <w:rPr>
-          <w:lang w:val="bg-BG"/>
-        </w:rPr>
-        <w:t xml:space="preserve"> и </w:t>
+        <w:t>най-известните</w:t>
+      </w:r>
+      <w:r>
+        <w:rPr>
+          <w:lang w:val="bg-BG"/>
+        </w:rPr>
+        <w:t xml:space="preserve"> им </w:t>
       </w:r>
       <w:r>
         <w:rPr>
           <w:b/>
           <w:lang w:val="bg-BG"/>
         </w:rPr>
-        <w:t>свалите</w:t>
-      </w:r>
-      <w:r>
-        <w:rPr>
-          <w:lang w:val="bg-BG"/>
-        </w:rPr>
-        <w:t xml:space="preserve"> от</w:t>
-      </w:r>
-      <w:r>
-        <w:rPr>
-          <w:lang w:val="bg-BG"/>
-        </w:rPr>
-        <w:t xml:space="preserve"> </w:t>
+        <w:t>песни</w:t>
+      </w:r>
+      <w:r>
+        <w:rPr>
+          <w:lang w:val="bg-BG"/>
+        </w:rPr>
+        <w:t xml:space="preserve"> може да намерите в папката </w:t>
       </w:r>
       <w:r>
         <w:rPr>
           <w:b/>
-          <w:lang w:val="bg-BG"/>
-        </w:rPr>
-        <w:t>интернет</w:t>
+        </w:rPr>
+        <w:t>Resources</w:t>
       </w:r>
       <w:r>
         <w:rPr>
@@ -747,10 +702,10 @@
           <w:noProof/>
         </w:rPr>
         <w:drawing>
-          <wp:inline distT="0" distB="0" distL="0" distR="0" wp14:anchorId="0A7129E8" wp14:editId="56CD994D">
-            <wp:extent cx="3085106" cy="3085106"/>
-            <wp:effectExtent l="19050" t="19050" r="20320" b="20320"/>
-            <wp:docPr id="6" name="Picture 6" descr="Innuendo': The Final Queen Album Released In Freddie Mercury's Lifetime"/>
+          <wp:inline distT="0" distB="0" distL="0" distR="0" wp14:anchorId="4B4984F8" wp14:editId="5CBD25CE">
+            <wp:extent cx="1755648" cy="1755648"/>
+            <wp:effectExtent l="19050" t="19050" r="16510" b="16510"/>
+            <wp:docPr id="1" name="Picture 1" descr="Californication (album) - Wikipedia"/>
             <wp:cNvGraphicFramePr>
               <a:graphicFrameLocks xmlns:a="http://schemas.openxmlformats.org/drawingml/2006/main" noChangeAspect="1"/>
             </wp:cNvGraphicFramePr>
@@ -758,13 +713,13 @@
               <a:graphicData uri="http://schemas.openxmlformats.org/drawingml/2006/picture">
                 <pic:pic xmlns:pic="http://schemas.openxmlformats.org/drawingml/2006/picture">
                   <pic:nvPicPr>
-                    <pic:cNvPr id="0" name="Picture 4" descr="Innuendo': The Final Queen Album Released In Freddie Mercury's Lifetime"/>
+                    <pic:cNvPr id="0" name="Picture 2" descr="Californication (album) - Wikipedia"/>
                     <pic:cNvPicPr>
                       <a:picLocks noChangeAspect="1" noChangeArrowheads="1"/>
                     </pic:cNvPicPr>
                   </pic:nvPicPr>
                   <pic:blipFill>
-                    <a:blip r:embed="rId10" cstate="print">
+                    <a:blip r:embed="rId10">
                       <a:extLst>
                         <a:ext uri="{28A0092B-C50C-407E-A947-70E740481C1C}">
                           <a14:useLocalDpi xmlns:a14="http://schemas.microsoft.com/office/drawing/2010/main" val="0"/>
@@ -779,7 +734,7 @@
                   <pic:spPr bwMode="auto">
                     <a:xfrm>
                       <a:off x="0" y="0"/>
-                      <a:ext cx="3093715" cy="3093715"/>
+                      <a:ext cx="1761197" cy="1761197"/>
                     </a:xfrm>
                     <a:prstGeom prst="rect">
                       <a:avLst/>
@@ -799,12 +754,15 @@
           </wp:inline>
         </w:drawing>
       </w:r>
+      <w:bookmarkStart w:id="0" w:name="_GoBack"/>
+      <w:bookmarkEnd w:id="0"/>
     </w:p>
     <w:p>
       <w:pPr>
         <w:pStyle w:val="Heading2"/>
       </w:pPr>
       <w:r>
+        <w:lastRenderedPageBreak/>
         <w:t>Анимиране</w:t>
       </w:r>
     </w:p>
@@ -837,13 +795,7 @@
         <w:rPr>
           <w:lang w:val="bg-BG"/>
         </w:rPr>
-        <w:t xml:space="preserve">. </w:t>
-      </w:r>
-      <w:r>
-        <w:rPr>
-          <w:lang w:val="bg-BG"/>
-        </w:rPr>
-        <w:t xml:space="preserve">Между </w:t>
+        <w:t xml:space="preserve">. Между </w:t>
       </w:r>
       <w:r>
         <w:rPr>
@@ -1898,7 +1850,7 @@
             </wp:anchor>
           </w:drawing>
         </mc:Choice>
-        <mc:Fallback xmlns:w16sdtdh="http://schemas.microsoft.com/office/word/2020/wordml/sdtdatahash" xmlns:w16="http://schemas.microsoft.com/office/word/2018/wordml" xmlns:w16cid="http://schemas.microsoft.com/office/word/2016/wordml/cid" xmlns:w16cex="http://schemas.microsoft.com/office/word/2018/wordml/cex" xmlns:oel="http://schemas.microsoft.com/office/2019/extlst" xmlns:am3d="http://schemas.microsoft.com/office/drawing/2017/model3d" xmlns:aink="http://schemas.microsoft.com/office/drawing/2016/ink" xmlns:cx8="http://schemas.microsoft.com/office/drawing/2016/5/14/chartex" xmlns:cx7="http://schemas.microsoft.com/office/drawing/2016/5/13/chartex" xmlns:cx6="http://schemas.microsoft.com/office/drawing/2016/5/12/chartex" xmlns:cx5="http://schemas.microsoft.com/office/drawing/2016/5/11/chartex" xmlns:cx4="http://schemas.microsoft.com/office/drawing/2016/5/10/chartex" xmlns:cx3="http://schemas.microsoft.com/office/drawing/2016/5/9/chartex" xmlns:cx2="http://schemas.microsoft.com/office/drawing/2015/10/21/chartex">
+        <mc:Fallback xmlns:cx2="http://schemas.microsoft.com/office/drawing/2015/10/21/chartex" xmlns:cx3="http://schemas.microsoft.com/office/drawing/2016/5/9/chartex" xmlns:cx4="http://schemas.microsoft.com/office/drawing/2016/5/10/chartex" xmlns:cx5="http://schemas.microsoft.com/office/drawing/2016/5/11/chartex" xmlns:cx6="http://schemas.microsoft.com/office/drawing/2016/5/12/chartex" xmlns:cx7="http://schemas.microsoft.com/office/drawing/2016/5/13/chartex" xmlns:cx8="http://schemas.microsoft.com/office/drawing/2016/5/14/chartex" xmlns:aink="http://schemas.microsoft.com/office/drawing/2016/ink" xmlns:am3d="http://schemas.microsoft.com/office/drawing/2017/model3d" xmlns:oel="http://schemas.microsoft.com/office/2019/extlst" xmlns:w16cex="http://schemas.microsoft.com/office/word/2018/wordml/cex" xmlns:w16cid="http://schemas.microsoft.com/office/word/2016/wordml/cid" xmlns:w16="http://schemas.microsoft.com/office/word/2018/wordml" xmlns:w16sdtdh="http://schemas.microsoft.com/office/word/2020/wordml/sdtdatahash">
           <w:pict>
             <v:line w14:anchorId="23DA4A24" id="Straight Connector 19" o:spid="_x0000_s1026" style="position:absolute;flip:y;z-index:251659264;visibility:visible;mso-wrap-style:square;mso-width-percent:0;mso-height-percent:0;mso-wrap-distance-left:9pt;mso-wrap-distance-top:0;mso-wrap-distance-right:9pt;mso-wrap-distance-bottom:0;mso-position-horizontal:absolute;mso-position-horizontal-relative:text;mso-position-vertical:absolute;mso-position-vertical-relative:text;mso-width-percent:0;mso-height-percent:0;mso-width-relative:page;mso-height-relative:page" from="-.1pt,5.2pt" to="520.7pt,5.2pt" o:gfxdata="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" strokecolor="#974706 [1609]" strokeweight="1pt">
               <v:stroke endcap="round"/>
@@ -2123,7 +2075,11 @@
         </mc:Choice>
         <mc:Fallback>
           <w:pict>
-            <v:shape w14:anchorId="0D7D8A2E" id="Text Box 4" o:spid="_x0000_s1027" type="#_x0000_t202" style="position:absolute;margin-left:444.65pt;margin-top:8.35pt;width:70.9pt;height:15.9pt;z-index:251661312;visibility:visible;mso-wrap-style:square;mso-width-percent:0;mso-height-percent:0;mso-wrap-distance-left:9pt;mso-wrap-distance-top:0;mso-wrap-distance-right:9pt;mso-wrap-distance-bottom:0;mso-position-horizontal:absolute;mso-position-horizontal-relative:text;mso-position-vertical:absolute;mso-position-vertical-relative:text;mso-width-percent:0;mso-height-percent:0;mso-width-relative:page;mso-height-relative:page;v-text-anchor:middle" o:gfxdata="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" filled="f" stroked="f" strokeweight=".5pt">
+            <v:shapetype w14:anchorId="0D7D8A2E" id="_x0000_t202" coordsize="21600,21600" o:spt="202" path="m,l,21600r21600,l21600,xe">
+              <v:stroke joinstyle="miter"/>
+              <v:path gradientshapeok="t" o:connecttype="rect"/>
+            </v:shapetype>
+            <v:shape id="Text Box 4" o:spid="_x0000_s1027" type="#_x0000_t202" style="position:absolute;margin-left:444.65pt;margin-top:8.35pt;width:70.9pt;height:15.9pt;z-index:251661312;visibility:visible;mso-wrap-style:square;mso-width-percent:0;mso-height-percent:0;mso-wrap-distance-left:9pt;mso-wrap-distance-top:0;mso-wrap-distance-right:9pt;mso-wrap-distance-bottom:0;mso-position-horizontal:absolute;mso-position-horizontal-relative:text;mso-position-vertical:absolute;mso-position-vertical-relative:text;mso-width-percent:0;mso-height-percent:0;mso-width-relative:page;mso-height-relative:page;v-text-anchor:middle" o:gfxdata="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" filled="f" stroked="f" strokeweight=".5pt">
               <v:textbox inset="0,0,0,0">
                 <w:txbxContent>
                   <w:p>
@@ -2331,7 +2287,7 @@
         <v:path o:extrusionok="f" gradientshapeok="t" o:connecttype="rect"/>
         <o:lock v:ext="edit" aspectratio="t"/>
       </v:shapetype>
-      <v:shape id="_x0000_i1072" type="#_x0000_t75" style="width:189.1pt;height:58.85pt;visibility:visible;mso-wrap-style:square" o:bullet="t">
+      <v:shape id="_x0000_i1034" type="#_x0000_t75" style="width:188.95pt;height:58.75pt;visibility:visible;mso-wrap-style:square" o:bullet="t">
         <v:imagedata r:id="rId1" o:title=""/>
       </v:shape>
     </w:pict>
@@ -6033,7 +5989,7 @@
 </file>
 
 <file path=customXml/itemProps1.xml><?xml version="1.0" encoding="utf-8"?>
-<ds:datastoreItem xmlns:ds="http://schemas.openxmlformats.org/officeDocument/2006/customXml" ds:itemID="{2AC90B02-B818-49D3-AB7F-CA33AE16DF03}">
+<ds:datastoreItem xmlns:ds="http://schemas.openxmlformats.org/officeDocument/2006/customXml" ds:itemID="{3C3B51CE-707B-4203-844C-AAB5DE4F9A60}">
   <ds:schemaRefs>
     <ds:schemaRef ds:uri="http://schemas.openxmlformats.org/officeDocument/2006/bibliography"/>
   </ds:schemaRefs>

</xml_diff>